<commit_message>
New Readme and metadata files
</commit_message>
<xml_diff>
--- a/Data/Metadata.docx
+++ b/Data/Metadata.docx
@@ -4,27 +4,199 @@
   <w:body>
     <w:p>
       <w:pPr>
-        <w:rPr>
-          <w:rFonts w:ascii="Times New Roman" w:hAnsi="Times New Roman" w:cs="Times New Roman"/>
-          <w:sz w:val="24"/>
-          <w:szCs w:val="24"/>
-        </w:rPr>
-      </w:pPr>
-      <w:r>
-        <w:rPr>
-          <w:rFonts w:ascii="Times New Roman" w:hAnsi="Times New Roman" w:cs="Times New Roman"/>
-          <w:sz w:val="24"/>
-          <w:szCs w:val="24"/>
-        </w:rPr>
-        <w:t>You can navigate thorough t</w:t>
-      </w:r>
-      <w:r>
-        <w:rPr>
-          <w:rFonts w:ascii="Times New Roman" w:hAnsi="Times New Roman" w:cs="Times New Roman"/>
-          <w:sz w:val="24"/>
-          <w:szCs w:val="24"/>
-        </w:rPr>
-        <w:t xml:space="preserve">he different </w:t>
+        <w:spacing w:line="240" w:lineRule="auto"/>
+        <w:jc w:val="center"/>
+        <w:rPr>
+          <w:rFonts w:ascii="Times New Roman" w:hAnsi="Times New Roman" w:cs="Times New Roman"/>
+          <w:b/>
+          <w:bCs/>
+          <w:sz w:val="32"/>
+          <w:szCs w:val="32"/>
+        </w:rPr>
+      </w:pPr>
+      <w:bookmarkStart w:id="0" w:name="_Hlk104791309"/>
+      <w:r>
+        <w:rPr>
+          <w:rFonts w:ascii="Times New Roman" w:hAnsi="Times New Roman" w:cs="Times New Roman"/>
+          <w:b/>
+          <w:bCs/>
+          <w:sz w:val="32"/>
+          <w:szCs w:val="32"/>
+        </w:rPr>
+        <w:t>Interactive Maps from:</w:t>
+      </w:r>
+    </w:p>
+    <w:p>
+      <w:pPr>
+        <w:spacing w:line="240" w:lineRule="auto"/>
+        <w:jc w:val="center"/>
+        <w:rPr>
+          <w:rFonts w:ascii="Times New Roman" w:hAnsi="Times New Roman" w:cs="Times New Roman"/>
+          <w:b/>
+          <w:bCs/>
+          <w:sz w:val="32"/>
+          <w:szCs w:val="32"/>
+        </w:rPr>
+      </w:pPr>
+      <w:r>
+        <w:rPr>
+          <w:rFonts w:ascii="Times New Roman" w:hAnsi="Times New Roman" w:cs="Times New Roman"/>
+          <w:b/>
+          <w:bCs/>
+          <w:sz w:val="32"/>
+          <w:szCs w:val="32"/>
+        </w:rPr>
+        <w:t xml:space="preserve">Modelling </w:t>
+      </w:r>
+      <w:r>
+        <w:rPr>
+          <w:rFonts w:ascii="Times New Roman" w:hAnsi="Times New Roman" w:cs="Times New Roman"/>
+          <w:b/>
+          <w:bCs/>
+          <w:sz w:val="32"/>
+          <w:szCs w:val="32"/>
+        </w:rPr>
+        <w:t>21</w:t>
+      </w:r>
+      <w:r>
+        <w:rPr>
+          <w:rFonts w:ascii="Times New Roman" w:hAnsi="Times New Roman" w:cs="Times New Roman"/>
+          <w:b/>
+          <w:bCs/>
+          <w:sz w:val="32"/>
+          <w:szCs w:val="32"/>
+        </w:rPr>
+        <w:t>st</w:t>
+      </w:r>
+      <w:r>
+        <w:rPr>
+          <w:rFonts w:ascii="Times New Roman" w:hAnsi="Times New Roman" w:cs="Times New Roman"/>
+          <w:b/>
+          <w:bCs/>
+          <w:sz w:val="32"/>
+          <w:szCs w:val="32"/>
+        </w:rPr>
+        <w:t xml:space="preserve"> century refugia </w:t>
+      </w:r>
+      <w:r>
+        <w:rPr>
+          <w:rFonts w:ascii="Times New Roman" w:hAnsi="Times New Roman" w:cs="Times New Roman"/>
+          <w:b/>
+          <w:bCs/>
+          <w:sz w:val="32"/>
+          <w:szCs w:val="32"/>
+        </w:rPr>
+        <w:t xml:space="preserve">and </w:t>
+      </w:r>
+      <w:r>
+        <w:rPr>
+          <w:rFonts w:ascii="Times New Roman" w:hAnsi="Times New Roman" w:cs="Times New Roman"/>
+          <w:b/>
+          <w:bCs/>
+          <w:sz w:val="32"/>
+          <w:szCs w:val="32"/>
+        </w:rPr>
+        <w:t xml:space="preserve">impact of climate change on Amazonia's largest primates </w:t>
+      </w:r>
+    </w:p>
+    <w:bookmarkEnd w:id="0"/>
+    <w:p>
+      <w:pPr>
+        <w:spacing w:line="240" w:lineRule="auto"/>
+        <w:rPr>
+          <w:rFonts w:ascii="Times New Roman" w:hAnsi="Times New Roman" w:cs="Times New Roman"/>
+          <w:sz w:val="24"/>
+          <w:szCs w:val="24"/>
+        </w:rPr>
+      </w:pPr>
+      <w:r>
+        <w:rPr>
+          <w:rFonts w:ascii="Times New Roman" w:hAnsi="Times New Roman" w:cs="Times New Roman"/>
+          <w:sz w:val="24"/>
+          <w:szCs w:val="24"/>
+        </w:rPr>
+        <w:t>Thiago Cavalcante</w:t>
+      </w:r>
+      <w:r>
+        <w:rPr>
+          <w:rFonts w:ascii="Times New Roman" w:hAnsi="Times New Roman" w:cs="Times New Roman"/>
+          <w:sz w:val="24"/>
+          <w:szCs w:val="24"/>
+          <w:vertAlign w:val="superscript"/>
+        </w:rPr>
+        <w:t>1</w:t>
+      </w:r>
+      <w:r>
+        <w:rPr>
+          <w:rFonts w:ascii="Times New Roman" w:hAnsi="Times New Roman" w:cs="Times New Roman"/>
+          <w:sz w:val="24"/>
+          <w:szCs w:val="24"/>
+        </w:rPr>
+        <w:t>*, Adrian A. Barnett</w:t>
+      </w:r>
+      <w:r>
+        <w:rPr>
+          <w:rFonts w:ascii="Times New Roman" w:hAnsi="Times New Roman" w:cs="Times New Roman"/>
+          <w:sz w:val="24"/>
+          <w:szCs w:val="24"/>
+          <w:vertAlign w:val="superscript"/>
+        </w:rPr>
+        <w:t>2,3</w:t>
+      </w:r>
+      <w:r>
+        <w:rPr>
+          <w:rFonts w:ascii="Times New Roman" w:hAnsi="Times New Roman" w:cs="Times New Roman"/>
+          <w:sz w:val="24"/>
+          <w:szCs w:val="24"/>
+        </w:rPr>
+        <w:t>, Jasper Van doninck</w:t>
+      </w:r>
+      <w:r>
+        <w:rPr>
+          <w:rFonts w:ascii="Times New Roman" w:hAnsi="Times New Roman" w:cs="Times New Roman"/>
+          <w:sz w:val="24"/>
+          <w:szCs w:val="24"/>
+          <w:vertAlign w:val="superscript"/>
+        </w:rPr>
+        <w:t>4</w:t>
+      </w:r>
+      <w:r>
+        <w:rPr>
+          <w:rFonts w:ascii="Times New Roman" w:hAnsi="Times New Roman" w:cs="Times New Roman"/>
+          <w:sz w:val="24"/>
+          <w:szCs w:val="24"/>
+        </w:rPr>
+        <w:t>, Hanna Tuomisto</w:t>
+      </w:r>
+      <w:r>
+        <w:rPr>
+          <w:rFonts w:ascii="Times New Roman" w:hAnsi="Times New Roman" w:cs="Times New Roman"/>
+          <w:sz w:val="24"/>
+          <w:szCs w:val="24"/>
+          <w:vertAlign w:val="superscript"/>
+        </w:rPr>
+        <w:t>5</w:t>
+      </w:r>
+    </w:p>
+    <w:p>
+      <w:pPr>
+        <w:spacing w:line="240" w:lineRule="auto"/>
+        <w:rPr>
+          <w:rFonts w:ascii="Times New Roman" w:hAnsi="Times New Roman" w:cs="Times New Roman"/>
+          <w:b/>
+          <w:bCs/>
+          <w:sz w:val="24"/>
+          <w:szCs w:val="24"/>
+        </w:rPr>
+      </w:pPr>
+      <w:r>
+        <w:rPr>
+          <w:rFonts w:ascii="Times New Roman" w:hAnsi="Times New Roman" w:cs="Times New Roman"/>
+          <w:sz w:val="24"/>
+          <w:szCs w:val="24"/>
+          <w:lang w:val="pt-BR"/>
+        </w:rPr>
+        <w:t>*</w:t>
       </w:r>
       <w:proofErr w:type="spellStart"/>
       <w:r>
@@ -32,8 +204,9 @@
           <w:rFonts w:ascii="Times New Roman" w:hAnsi="Times New Roman" w:cs="Times New Roman"/>
           <w:sz w:val="24"/>
           <w:szCs w:val="24"/>
-        </w:rPr>
-        <w:t>taxons</w:t>
+          <w:lang w:val="pt-BR"/>
+        </w:rPr>
+        <w:t>Corresponding</w:t>
       </w:r>
       <w:proofErr w:type="spellEnd"/>
       <w:r>
@@ -41,8 +214,9 @@
           <w:rFonts w:ascii="Times New Roman" w:hAnsi="Times New Roman" w:cs="Times New Roman"/>
           <w:sz w:val="24"/>
           <w:szCs w:val="24"/>
-        </w:rPr>
-        <w:t xml:space="preserve"> and background at the </w:t>
+          <w:lang w:val="pt-BR"/>
+        </w:rPr>
+        <w:t xml:space="preserve"> </w:t>
       </w:r>
       <w:proofErr w:type="spellStart"/>
       <w:r>
@@ -50,8 +224,9 @@
           <w:rFonts w:ascii="Times New Roman" w:hAnsi="Times New Roman" w:cs="Times New Roman"/>
           <w:sz w:val="24"/>
           <w:szCs w:val="24"/>
-        </w:rPr>
-        <w:t>camadas</w:t>
+          <w:lang w:val="pt-BR"/>
+        </w:rPr>
+        <w:t>author</w:t>
       </w:r>
       <w:proofErr w:type="spellEnd"/>
       <w:r>
@@ -59,8 +234,78 @@
           <w:rFonts w:ascii="Times New Roman" w:hAnsi="Times New Roman" w:cs="Times New Roman"/>
           <w:sz w:val="24"/>
           <w:szCs w:val="24"/>
-        </w:rPr>
-        <w:t xml:space="preserve"> windows in the </w:t>
+          <w:lang w:val="pt-BR"/>
+        </w:rPr>
+        <w:t xml:space="preserve">: thiagocav.ferreira@gmail.com, +55 (82) 988224704; Instituto Nacional de Pesquisas da Amazônia, Av. </w:t>
+      </w:r>
+      <w:r>
+        <w:rPr>
+          <w:rFonts w:ascii="Times New Roman" w:hAnsi="Times New Roman" w:cs="Times New Roman"/>
+          <w:sz w:val="24"/>
+          <w:szCs w:val="24"/>
+        </w:rPr>
+        <w:t>André Araújo, 2936, 69067-375, Manaus, Amazonas, Brazil.</w:t>
+      </w:r>
+    </w:p>
+    <w:p>
+      <w:pPr>
+        <w:spacing w:line="240" w:lineRule="auto"/>
+        <w:rPr>
+          <w:rFonts w:ascii="Times New Roman" w:hAnsi="Times New Roman" w:cs="Times New Roman"/>
+          <w:b/>
+          <w:bCs/>
+          <w:sz w:val="24"/>
+          <w:szCs w:val="24"/>
+        </w:rPr>
+      </w:pPr>
+      <w:r>
+        <w:rPr>
+          <w:rFonts w:ascii="Times New Roman" w:hAnsi="Times New Roman" w:cs="Times New Roman"/>
+          <w:b/>
+          <w:bCs/>
+          <w:sz w:val="24"/>
+          <w:szCs w:val="24"/>
+        </w:rPr>
+        <w:t>Abstract</w:t>
+      </w:r>
+    </w:p>
+    <w:p>
+      <w:pPr>
+        <w:spacing w:line="240" w:lineRule="auto"/>
+        <w:rPr>
+          <w:rFonts w:ascii="Times New Roman" w:hAnsi="Times New Roman" w:cs="Times New Roman"/>
+          <w:sz w:val="24"/>
+          <w:szCs w:val="24"/>
+        </w:rPr>
+      </w:pPr>
+      <w:r>
+        <w:rPr>
+          <w:rFonts w:ascii="Times New Roman" w:hAnsi="Times New Roman" w:cs="Times New Roman"/>
+          <w:b/>
+          <w:bCs/>
+          <w:sz w:val="24"/>
+          <w:szCs w:val="24"/>
+        </w:rPr>
+        <w:t xml:space="preserve">Aim: </w:t>
+      </w:r>
+      <w:r>
+        <w:rPr>
+          <w:rFonts w:ascii="Times New Roman" w:hAnsi="Times New Roman" w:cs="Times New Roman"/>
+          <w:sz w:val="24"/>
+          <w:szCs w:val="24"/>
+        </w:rPr>
+        <w:t>Unsuitable edaphic and vegetation conditions can render climatically suitable sites inadequate for a species to persist, constraining both the amount of suitable habitat and the possibilities of tracking their preferred climatic niche</w:t>
+      </w:r>
+      <w:r>
+        <w:t xml:space="preserve"> </w:t>
+      </w:r>
+      <w:r>
+        <w:rPr>
+          <w:rFonts w:ascii="Times New Roman" w:hAnsi="Times New Roman" w:cs="Times New Roman"/>
+          <w:sz w:val="24"/>
+          <w:szCs w:val="24"/>
+        </w:rPr>
+        <w:t xml:space="preserve">under future climate change. We combined climatic and remotely sensed data to estimate current and future distributions of nine extant taxa of </w:t>
       </w:r>
       <w:proofErr w:type="spellStart"/>
       <w:r>
@@ -69,7 +314,7 @@
           <w:sz w:val="24"/>
           <w:szCs w:val="24"/>
         </w:rPr>
-        <w:t>upleft</w:t>
+        <w:t>ateline</w:t>
       </w:r>
       <w:proofErr w:type="spellEnd"/>
       <w:r>
@@ -78,35 +323,73 @@
           <w:sz w:val="24"/>
           <w:szCs w:val="24"/>
         </w:rPr>
-        <w:t xml:space="preserve"> corner. Areas in red xxx Blue areas xxx</w:t>
-      </w:r>
-    </w:p>
-    <w:p>
-      <w:pPr>
-        <w:rPr>
-          <w:rFonts w:ascii="Times New Roman" w:hAnsi="Times New Roman" w:cs="Times New Roman"/>
-          <w:sz w:val="24"/>
-          <w:szCs w:val="24"/>
-        </w:rPr>
-      </w:pPr>
-    </w:p>
-    <w:p>
-      <w:pPr>
-        <w:rPr>
-          <w:rFonts w:ascii="Times New Roman" w:hAnsi="Times New Roman" w:cs="Times New Roman"/>
-          <w:sz w:val="24"/>
-          <w:szCs w:val="24"/>
-          <w:lang w:val="pt-BR"/>
-        </w:rPr>
-      </w:pPr>
-      <w:r>
-        <w:rPr>
-          <w:rFonts w:ascii="Times New Roman" w:hAnsi="Times New Roman" w:cs="Times New Roman"/>
-          <w:sz w:val="24"/>
-          <w:szCs w:val="24"/>
-          <w:lang w:val="pt-BR"/>
-        </w:rPr>
-        <w:t xml:space="preserve">Note que com esse arquivo você pode usar diversos shapes (e.g., imagens de satélite e relevo) para saber exatamente onde estão ocorrendo as detecções do fogo pelo MODIS. Você pode também dar zoom nas áreas de interesse, além de retirar ou colocar as camadas de </w:t>
+        <w:t xml:space="preserve"> primates across the whole Amazon basin. We used these estimations to identify and quantify range changes and potential refugia at taxon and complex levels</w:t>
+      </w:r>
+      <w:r>
+        <w:rPr>
+          <w:rFonts w:ascii="Times New Roman" w:hAnsi="Times New Roman" w:cs="Times New Roman"/>
+          <w:sz w:val="24"/>
+          <w:szCs w:val="24"/>
+        </w:rPr>
+        <w:t xml:space="preserve"> </w:t>
+      </w:r>
+      <w:r>
+        <w:rPr>
+          <w:rFonts w:ascii="Times New Roman" w:hAnsi="Times New Roman" w:cs="Times New Roman"/>
+          <w:sz w:val="24"/>
+          <w:szCs w:val="24"/>
+        </w:rPr>
+        <w:t xml:space="preserve">up until the mid-21st century. </w:t>
+      </w:r>
+    </w:p>
+    <w:p>
+      <w:pPr>
+        <w:spacing w:line="240" w:lineRule="auto"/>
+        <w:rPr>
+          <w:rFonts w:ascii="Times New Roman" w:hAnsi="Times New Roman" w:cs="Times New Roman"/>
+          <w:sz w:val="24"/>
+          <w:szCs w:val="24"/>
+        </w:rPr>
+      </w:pPr>
+      <w:r>
+        <w:rPr>
+          <w:rFonts w:ascii="Times New Roman" w:hAnsi="Times New Roman" w:cs="Times New Roman"/>
+          <w:b/>
+          <w:bCs/>
+          <w:sz w:val="24"/>
+          <w:szCs w:val="24"/>
+        </w:rPr>
+        <w:t xml:space="preserve">Location: </w:t>
+      </w:r>
+      <w:r>
+        <w:rPr>
+          <w:rFonts w:ascii="Times New Roman" w:hAnsi="Times New Roman" w:cs="Times New Roman"/>
+          <w:sz w:val="24"/>
+          <w:szCs w:val="24"/>
+        </w:rPr>
+        <w:t>Amazonia.</w:t>
+      </w:r>
+    </w:p>
+    <w:p>
+      <w:pPr>
+        <w:spacing w:line="240" w:lineRule="auto"/>
+        <w:rPr>
+          <w:rFonts w:ascii="Times New Roman" w:hAnsi="Times New Roman" w:cs="Times New Roman"/>
+          <w:b/>
+          <w:bCs/>
+          <w:sz w:val="24"/>
+          <w:szCs w:val="24"/>
+        </w:rPr>
+      </w:pPr>
+      <w:r>
+        <w:rPr>
+          <w:rFonts w:ascii="Times New Roman" w:hAnsi="Times New Roman" w:cs="Times New Roman"/>
+          <w:b/>
+          <w:bCs/>
+          <w:sz w:val="24"/>
+          <w:szCs w:val="24"/>
+        </w:rPr>
+        <w:t xml:space="preserve">Taxon: </w:t>
       </w:r>
       <w:proofErr w:type="spellStart"/>
       <w:r>
@@ -114,9 +397,8 @@
           <w:rFonts w:ascii="Times New Roman" w:hAnsi="Times New Roman" w:cs="Times New Roman"/>
           <w:sz w:val="24"/>
           <w:szCs w:val="24"/>
-          <w:lang w:val="pt-BR"/>
-        </w:rPr>
-        <w:t>rasters</w:t>
+        </w:rPr>
+        <w:t>Atelinae</w:t>
       </w:r>
       <w:proofErr w:type="spellEnd"/>
       <w:r>
@@ -124,9 +406,819 @@
           <w:rFonts w:ascii="Times New Roman" w:hAnsi="Times New Roman" w:cs="Times New Roman"/>
           <w:sz w:val="24"/>
           <w:szCs w:val="24"/>
-          <w:lang w:val="pt-BR"/>
-        </w:rPr>
-        <w:t>, shapes e pontos de ocorrência. Para isso, é só utilizar a janelinha de camadas que aparece à esquerda do browser.</w:t>
+        </w:rPr>
+        <w:t xml:space="preserve"> (Primates).</w:t>
+      </w:r>
+    </w:p>
+    <w:p>
+      <w:pPr>
+        <w:spacing w:line="240" w:lineRule="auto"/>
+        <w:rPr>
+          <w:rFonts w:ascii="Times New Roman" w:hAnsi="Times New Roman" w:cs="Times New Roman"/>
+          <w:sz w:val="24"/>
+          <w:szCs w:val="24"/>
+        </w:rPr>
+      </w:pPr>
+      <w:r>
+        <w:rPr>
+          <w:rFonts w:ascii="Times New Roman" w:hAnsi="Times New Roman" w:cs="Times New Roman"/>
+          <w:b/>
+          <w:bCs/>
+          <w:sz w:val="24"/>
+          <w:szCs w:val="24"/>
+        </w:rPr>
+        <w:t xml:space="preserve">Methods: </w:t>
+      </w:r>
+      <w:r>
+        <w:rPr>
+          <w:rFonts w:ascii="Times New Roman" w:hAnsi="Times New Roman" w:cs="Times New Roman"/>
+          <w:sz w:val="24"/>
+          <w:szCs w:val="24"/>
+        </w:rPr>
+        <w:t xml:space="preserve">We applied an ensemble forecasting approach for species distribution models in the ‘biomod2’ R package using 596 spatially rarefied occurrences. We </w:t>
+      </w:r>
+      <w:proofErr w:type="spellStart"/>
+      <w:r>
+        <w:rPr>
+          <w:rFonts w:ascii="Times New Roman" w:hAnsi="Times New Roman" w:cs="Times New Roman"/>
+          <w:sz w:val="24"/>
+          <w:szCs w:val="24"/>
+        </w:rPr>
+        <w:t>parameterised</w:t>
+      </w:r>
+      <w:proofErr w:type="spellEnd"/>
+      <w:r>
+        <w:rPr>
+          <w:rFonts w:ascii="Times New Roman" w:hAnsi="Times New Roman" w:cs="Times New Roman"/>
+          <w:sz w:val="24"/>
+          <w:szCs w:val="24"/>
+        </w:rPr>
+        <w:t xml:space="preserve"> these models combining reflectance data from a basin‐wide Landsat TM/ETM+ image composite,</w:t>
+      </w:r>
+      <w:r>
+        <w:rPr>
+          <w:rFonts w:ascii="Times New Roman" w:hAnsi="Times New Roman" w:cs="Times New Roman"/>
+          <w:sz w:val="24"/>
+          <w:szCs w:val="24"/>
+        </w:rPr>
+        <w:t xml:space="preserve"> </w:t>
+      </w:r>
+      <w:r>
+        <w:rPr>
+          <w:rFonts w:ascii="Times New Roman" w:hAnsi="Times New Roman" w:cs="Times New Roman"/>
+          <w:sz w:val="24"/>
+          <w:szCs w:val="24"/>
+        </w:rPr>
+        <w:t xml:space="preserve">and three sets of bioclimatic layers containing data for the current </w:t>
+      </w:r>
+      <w:proofErr w:type="gramStart"/>
+      <w:r>
+        <w:rPr>
+          <w:rFonts w:ascii="Times New Roman" w:hAnsi="Times New Roman" w:cs="Times New Roman"/>
+          <w:sz w:val="24"/>
+          <w:szCs w:val="24"/>
+        </w:rPr>
+        <w:t>time period</w:t>
+      </w:r>
+      <w:proofErr w:type="gramEnd"/>
+      <w:r>
+        <w:rPr>
+          <w:rFonts w:ascii="Times New Roman" w:hAnsi="Times New Roman" w:cs="Times New Roman"/>
+          <w:sz w:val="24"/>
+          <w:szCs w:val="24"/>
+        </w:rPr>
+        <w:t xml:space="preserve"> (1981-2010), and two different (moderate and worst-case) climate change scenarios for 2041-2070. </w:t>
+      </w:r>
+    </w:p>
+    <w:p>
+      <w:pPr>
+        <w:spacing w:line="240" w:lineRule="auto"/>
+        <w:rPr>
+          <w:rFonts w:ascii="Times New Roman" w:hAnsi="Times New Roman" w:cs="Times New Roman"/>
+          <w:sz w:val="24"/>
+          <w:szCs w:val="24"/>
+        </w:rPr>
+      </w:pPr>
+      <w:r>
+        <w:rPr>
+          <w:rFonts w:ascii="Times New Roman" w:hAnsi="Times New Roman" w:cs="Times New Roman"/>
+          <w:b/>
+          <w:bCs/>
+          <w:sz w:val="24"/>
+          <w:szCs w:val="24"/>
+        </w:rPr>
+        <w:t xml:space="preserve">Results: </w:t>
+      </w:r>
+      <w:r>
+        <w:rPr>
+          <w:rFonts w:ascii="Times New Roman" w:hAnsi="Times New Roman" w:cs="Times New Roman"/>
+          <w:sz w:val="24"/>
+          <w:szCs w:val="24"/>
+        </w:rPr>
+        <w:t>Eight out of the nine taxa</w:t>
+      </w:r>
+      <w:r>
+        <w:rPr>
+          <w:rFonts w:ascii="Times New Roman" w:hAnsi="Times New Roman" w:cs="Times New Roman"/>
+          <w:sz w:val="24"/>
+          <w:szCs w:val="24"/>
+        </w:rPr>
+        <w:t xml:space="preserve"> </w:t>
+      </w:r>
+      <w:r>
+        <w:rPr>
+          <w:rFonts w:ascii="Times New Roman" w:hAnsi="Times New Roman" w:cs="Times New Roman"/>
+          <w:sz w:val="24"/>
+          <w:szCs w:val="24"/>
+        </w:rPr>
+        <w:t xml:space="preserve">are likely to experience pronounced range losses, with seven of them predicted to lose over 50% of their currently suitable habitats irrespective of climate change scenarios. Modelled </w:t>
+      </w:r>
+      <w:proofErr w:type="spellStart"/>
+      <w:r>
+        <w:rPr>
+          <w:rFonts w:ascii="Times New Roman" w:hAnsi="Times New Roman" w:cs="Times New Roman"/>
+          <w:sz w:val="24"/>
+          <w:szCs w:val="24"/>
+        </w:rPr>
+        <w:t>ateline</w:t>
+      </w:r>
+      <w:proofErr w:type="spellEnd"/>
+      <w:r>
+        <w:rPr>
+          <w:rFonts w:ascii="Times New Roman" w:hAnsi="Times New Roman" w:cs="Times New Roman"/>
+          <w:sz w:val="24"/>
+          <w:szCs w:val="24"/>
+        </w:rPr>
+        <w:t xml:space="preserve"> richness exhibited a broadly similar spatial pattern under both climate change scenarios with a visual decrease in areas with higher predicted richness, and a possible redistribution/migration along the northernmost parts of western Amazonia. Refugia from 21st century climate change for the conservation of the whole complex were mostly concentrated in the western part of the Amazon basin, especially in the southern region. </w:t>
+      </w:r>
+    </w:p>
+    <w:p>
+      <w:pPr>
+        <w:spacing w:line="240" w:lineRule="auto"/>
+        <w:rPr>
+          <w:rFonts w:ascii="Times New Roman" w:hAnsi="Times New Roman" w:cs="Times New Roman"/>
+          <w:b/>
+          <w:bCs/>
+          <w:sz w:val="24"/>
+          <w:szCs w:val="24"/>
+        </w:rPr>
+      </w:pPr>
+      <w:r>
+        <w:rPr>
+          <w:rFonts w:ascii="Times New Roman" w:hAnsi="Times New Roman" w:cs="Times New Roman"/>
+          <w:b/>
+          <w:bCs/>
+          <w:sz w:val="24"/>
+          <w:szCs w:val="24"/>
+        </w:rPr>
+        <w:t xml:space="preserve">Main conclusions: </w:t>
+      </w:r>
+      <w:r>
+        <w:rPr>
+          <w:rFonts w:ascii="Times New Roman" w:hAnsi="Times New Roman" w:cs="Times New Roman"/>
+          <w:sz w:val="24"/>
+          <w:szCs w:val="24"/>
+        </w:rPr>
+        <w:t xml:space="preserve">We identified hotspots of vulnerability to climate change and 21st century refugia for all Amazonian </w:t>
+      </w:r>
+      <w:proofErr w:type="spellStart"/>
+      <w:r>
+        <w:rPr>
+          <w:rFonts w:ascii="Times New Roman" w:hAnsi="Times New Roman" w:cs="Times New Roman"/>
+          <w:sz w:val="24"/>
+          <w:szCs w:val="24"/>
+        </w:rPr>
+        <w:t>atelines</w:t>
+      </w:r>
+      <w:proofErr w:type="spellEnd"/>
+      <w:r>
+        <w:rPr>
+          <w:rFonts w:ascii="Times New Roman" w:hAnsi="Times New Roman" w:cs="Times New Roman"/>
+          <w:sz w:val="24"/>
+          <w:szCs w:val="24"/>
+        </w:rPr>
+        <w:t xml:space="preserve"> while accounting for habitat characteristics that must remain coupled with climatic conditions to guarantee the continued existence of colonizable habitats for these strictly arboreal forest-dwelling taxa. Increasing the understanding of reactions to climate change for this climate-sensitive group can help to spatially-inform conservation planning decisions and management to sustain forest-dwelling biodiversity over large areas such as Amazonia. </w:t>
+      </w:r>
+    </w:p>
+    <w:p>
+      <w:pPr>
+        <w:spacing w:line="240" w:lineRule="auto"/>
+        <w:rPr>
+          <w:rFonts w:ascii="Times New Roman" w:hAnsi="Times New Roman" w:cs="Times New Roman"/>
+          <w:b/>
+          <w:bCs/>
+          <w:sz w:val="24"/>
+          <w:szCs w:val="24"/>
+        </w:rPr>
+      </w:pPr>
+      <w:r>
+        <w:rPr>
+          <w:rFonts w:ascii="Times New Roman" w:hAnsi="Times New Roman" w:cs="Times New Roman"/>
+          <w:b/>
+          <w:bCs/>
+          <w:sz w:val="24"/>
+          <w:szCs w:val="24"/>
+        </w:rPr>
+        <w:t>Keywords</w:t>
+      </w:r>
+    </w:p>
+    <w:p>
+      <w:pPr>
+        <w:spacing w:line="240" w:lineRule="auto"/>
+        <w:rPr>
+          <w:rFonts w:ascii="Times New Roman" w:hAnsi="Times New Roman" w:cs="Times New Roman"/>
+          <w:sz w:val="24"/>
+          <w:szCs w:val="24"/>
+        </w:rPr>
+      </w:pPr>
+      <w:r>
+        <w:rPr>
+          <w:rFonts w:ascii="Times New Roman" w:hAnsi="Times New Roman" w:cs="Times New Roman"/>
+          <w:sz w:val="24"/>
+          <w:szCs w:val="24"/>
+        </w:rPr>
+        <w:t>Amazonia, climate change,</w:t>
+      </w:r>
+      <w:r>
+        <w:t xml:space="preserve"> </w:t>
+      </w:r>
+      <w:r>
+        <w:rPr>
+          <w:rFonts w:ascii="Times New Roman" w:hAnsi="Times New Roman" w:cs="Times New Roman"/>
+          <w:sz w:val="24"/>
+          <w:szCs w:val="24"/>
+        </w:rPr>
+        <w:t xml:space="preserve">forest-dwelling biodiversity, habitat suitability, Landsat satellite, remote sensing, species distribution modelling </w:t>
+      </w:r>
+    </w:p>
+    <w:p>
+      <w:r>
+        <w:br w:type="page"/>
+      </w:r>
+    </w:p>
+    <w:p>
+      <w:pPr>
+        <w:spacing w:line="240" w:lineRule="auto"/>
+        <w:jc w:val="center"/>
+        <w:rPr>
+          <w:rFonts w:ascii="Times New Roman" w:hAnsi="Times New Roman" w:cs="Times New Roman"/>
+          <w:b/>
+          <w:bCs/>
+          <w:sz w:val="24"/>
+          <w:szCs w:val="24"/>
+        </w:rPr>
+      </w:pPr>
+      <w:r>
+        <w:rPr>
+          <w:rFonts w:ascii="Times New Roman" w:hAnsi="Times New Roman" w:cs="Times New Roman"/>
+          <w:b/>
+          <w:bCs/>
+          <w:sz w:val="24"/>
+          <w:szCs w:val="24"/>
+        </w:rPr>
+        <w:lastRenderedPageBreak/>
+        <w:t>Interactive maps</w:t>
+      </w:r>
+    </w:p>
+    <w:p>
+      <w:pPr>
+        <w:spacing w:line="240" w:lineRule="auto"/>
+        <w:jc w:val="center"/>
+        <w:rPr>
+          <w:rFonts w:ascii="Times New Roman" w:hAnsi="Times New Roman" w:cs="Times New Roman"/>
+          <w:b/>
+          <w:bCs/>
+          <w:sz w:val="24"/>
+          <w:szCs w:val="24"/>
+        </w:rPr>
+      </w:pPr>
+    </w:p>
+    <w:p>
+      <w:pPr>
+        <w:spacing w:line="240" w:lineRule="auto"/>
+        <w:rPr>
+          <w:rFonts w:ascii="Times New Roman" w:hAnsi="Times New Roman" w:cs="Times New Roman"/>
+          <w:sz w:val="24"/>
+          <w:szCs w:val="24"/>
+        </w:rPr>
+      </w:pPr>
+      <w:r>
+        <w:rPr>
+          <w:rFonts w:ascii="Times New Roman" w:hAnsi="Times New Roman" w:cs="Times New Roman"/>
+          <w:sz w:val="24"/>
+          <w:szCs w:val="24"/>
+        </w:rPr>
+        <w:t xml:space="preserve">The interactive maps generated by the study are easily accessible for </w:t>
+      </w:r>
+      <w:r>
+        <w:rPr>
+          <w:rFonts w:ascii="Times New Roman" w:hAnsi="Times New Roman" w:cs="Times New Roman"/>
+          <w:sz w:val="24"/>
+          <w:szCs w:val="24"/>
+        </w:rPr>
+        <w:t xml:space="preserve">researchers and </w:t>
+      </w:r>
+      <w:r>
+        <w:rPr>
+          <w:rFonts w:ascii="Times New Roman" w:hAnsi="Times New Roman" w:cs="Times New Roman"/>
+          <w:sz w:val="24"/>
+          <w:szCs w:val="24"/>
+        </w:rPr>
+        <w:t>decision makers</w:t>
+      </w:r>
+      <w:r>
+        <w:rPr>
+          <w:rFonts w:ascii="Times New Roman" w:hAnsi="Times New Roman" w:cs="Times New Roman"/>
+          <w:sz w:val="24"/>
+          <w:szCs w:val="24"/>
+        </w:rPr>
+        <w:t xml:space="preserve">. </w:t>
+      </w:r>
+      <w:r>
+        <w:rPr>
+          <w:rFonts w:ascii="Times New Roman" w:hAnsi="Times New Roman" w:cs="Times New Roman"/>
+          <w:sz w:val="24"/>
+          <w:szCs w:val="24"/>
+        </w:rPr>
+        <w:t>To access the maps, simply download the repository (Figure 1)</w:t>
+      </w:r>
+      <w:r>
+        <w:rPr>
+          <w:rFonts w:ascii="Times New Roman" w:hAnsi="Times New Roman" w:cs="Times New Roman"/>
+          <w:sz w:val="24"/>
+          <w:szCs w:val="24"/>
+        </w:rPr>
+        <w:t>,</w:t>
+      </w:r>
+      <w:r>
+        <w:rPr>
+          <w:rFonts w:ascii="Times New Roman" w:hAnsi="Times New Roman" w:cs="Times New Roman"/>
+          <w:sz w:val="24"/>
+          <w:szCs w:val="24"/>
+        </w:rPr>
+        <w:t xml:space="preserve"> </w:t>
+      </w:r>
+      <w:r>
+        <w:rPr>
+          <w:rFonts w:ascii="Times New Roman" w:hAnsi="Times New Roman" w:cs="Times New Roman"/>
+          <w:sz w:val="24"/>
+          <w:szCs w:val="24"/>
+        </w:rPr>
+        <w:t>and extract the compressed file.</w:t>
+      </w:r>
+    </w:p>
+    <w:p>
+      <w:pPr>
+        <w:spacing w:line="240" w:lineRule="auto"/>
+        <w:rPr>
+          <w:rFonts w:ascii="Times New Roman" w:hAnsi="Times New Roman" w:cs="Times New Roman"/>
+          <w:sz w:val="24"/>
+          <w:szCs w:val="24"/>
+        </w:rPr>
+      </w:pPr>
+      <w:r>
+        <w:rPr>
+          <w:noProof/>
+        </w:rPr>
+        <mc:AlternateContent>
+          <mc:Choice Requires="wps">
+            <w:drawing>
+              <wp:anchor distT="0" distB="0" distL="114300" distR="114300" simplePos="0" relativeHeight="251659264" behindDoc="0" locked="0" layoutInCell="1" allowOverlap="1" wp14:anchorId="5B59DF49" wp14:editId="7048920E">
+                <wp:simplePos x="0" y="0"/>
+                <wp:positionH relativeFrom="column">
+                  <wp:posOffset>2065020</wp:posOffset>
+                </wp:positionH>
+                <wp:positionV relativeFrom="paragraph">
+                  <wp:posOffset>1925650</wp:posOffset>
+                </wp:positionV>
+                <wp:extent cx="687629" cy="234087"/>
+                <wp:effectExtent l="0" t="0" r="17780" b="13970"/>
+                <wp:wrapNone/>
+                <wp:docPr id="3" name="Oval 3"/>
+                <wp:cNvGraphicFramePr/>
+                <a:graphic xmlns:a="http://schemas.openxmlformats.org/drawingml/2006/main">
+                  <a:graphicData uri="http://schemas.microsoft.com/office/word/2010/wordprocessingShape">
+                    <wps:wsp>
+                      <wps:cNvSpPr/>
+                      <wps:spPr>
+                        <a:xfrm>
+                          <a:off x="0" y="0"/>
+                          <a:ext cx="687629" cy="234087"/>
+                        </a:xfrm>
+                        <a:prstGeom prst="ellipse">
+                          <a:avLst/>
+                        </a:prstGeom>
+                        <a:noFill/>
+                        <a:ln>
+                          <a:solidFill>
+                            <a:srgbClr val="FF0000"/>
+                          </a:solidFill>
+                        </a:ln>
+                      </wps:spPr>
+                      <wps:style>
+                        <a:lnRef idx="2">
+                          <a:schemeClr val="accent1">
+                            <a:shade val="50000"/>
+                          </a:schemeClr>
+                        </a:lnRef>
+                        <a:fillRef idx="1">
+                          <a:schemeClr val="accent1"/>
+                        </a:fillRef>
+                        <a:effectRef idx="0">
+                          <a:schemeClr val="accent1"/>
+                        </a:effectRef>
+                        <a:fontRef idx="minor">
+                          <a:schemeClr val="lt1"/>
+                        </a:fontRef>
+                      </wps:style>
+                      <wps:bodyPr rot="0" spcFirstLastPara="0" vertOverflow="overflow" horzOverflow="overflow" vert="horz" wrap="square" lIns="91440" tIns="45720" rIns="91440" bIns="45720" numCol="1" spcCol="0" rtlCol="0" fromWordArt="0" anchor="ctr" anchorCtr="0" forceAA="0" compatLnSpc="1">
+                        <a:prstTxWarp prst="textNoShape">
+                          <a:avLst/>
+                        </a:prstTxWarp>
+                        <a:noAutofit/>
+                      </wps:bodyPr>
+                    </wps:wsp>
+                  </a:graphicData>
+                </a:graphic>
+              </wp:anchor>
+            </w:drawing>
+          </mc:Choice>
+          <mc:Fallback>
+            <w:pict>
+              <v:oval w14:anchorId="41646841" id="Oval 3" o:spid="_x0000_s1026" style="position:absolute;margin-left:162.6pt;margin-top:151.65pt;width:54.15pt;height:18.45pt;z-index:251659264;visibility:visible;mso-wrap-style:square;mso-wrap-distance-left:9pt;mso-wrap-distance-top:0;mso-wrap-distance-right:9pt;mso-wrap-distance-bottom:0;mso-position-horizontal:absolute;mso-position-horizontal-relative:text;mso-position-vertical:absolute;mso-position-vertical-relative:text;v-text-anchor:middle" o:gfxdata="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" filled="f" strokecolor="red" strokeweight="1pt">
+                <v:stroke joinstyle="miter"/>
+              </v:oval>
+            </w:pict>
+          </mc:Fallback>
+        </mc:AlternateContent>
+      </w:r>
+      <w:r>
+        <w:rPr>
+          <w:noProof/>
+        </w:rPr>
+        <w:drawing>
+          <wp:inline distT="0" distB="0" distL="0" distR="0" wp14:anchorId="3B685DA7" wp14:editId="5D038951">
+            <wp:extent cx="5296204" cy="2179320"/>
+            <wp:effectExtent l="19050" t="19050" r="19050" b="11430"/>
+            <wp:docPr id="1" name="Picture 1" descr="A screenshot of a computer&#10;&#10;Description automatically generated"/>
+            <wp:cNvGraphicFramePr>
+              <a:graphicFrameLocks xmlns:a="http://schemas.openxmlformats.org/drawingml/2006/main" noChangeAspect="1"/>
+            </wp:cNvGraphicFramePr>
+            <a:graphic xmlns:a="http://schemas.openxmlformats.org/drawingml/2006/main">
+              <a:graphicData uri="http://schemas.openxmlformats.org/drawingml/2006/picture">
+                <pic:pic xmlns:pic="http://schemas.openxmlformats.org/drawingml/2006/picture">
+                  <pic:nvPicPr>
+                    <pic:cNvPr id="1" name="Picture 1" descr="A screenshot of a computer&#10;&#10;Description automatically generated"/>
+                    <pic:cNvPicPr/>
+                  </pic:nvPicPr>
+                  <pic:blipFill rotWithShape="1">
+                    <a:blip r:embed="rId4"/>
+                    <a:srcRect t="22408" r="1878" b="5774"/>
+                    <a:stretch/>
+                  </pic:blipFill>
+                  <pic:spPr bwMode="auto">
+                    <a:xfrm>
+                      <a:off x="0" y="0"/>
+                      <a:ext cx="5298600" cy="2180306"/>
+                    </a:xfrm>
+                    <a:prstGeom prst="rect">
+                      <a:avLst/>
+                    </a:prstGeom>
+                    <a:ln>
+                      <a:solidFill>
+                        <a:schemeClr val="tx1"/>
+                      </a:solidFill>
+                    </a:ln>
+                    <a:extLst>
+                      <a:ext uri="{53640926-AAD7-44D8-BBD7-CCE9431645EC}">
+                        <a14:shadowObscured xmlns:a14="http://schemas.microsoft.com/office/drawing/2010/main"/>
+                      </a:ext>
+                    </a:extLst>
+                  </pic:spPr>
+                </pic:pic>
+              </a:graphicData>
+            </a:graphic>
+          </wp:inline>
+        </w:drawing>
+      </w:r>
+    </w:p>
+    <w:p>
+      <w:pPr>
+        <w:spacing w:line="240" w:lineRule="auto"/>
+        <w:rPr>
+          <w:rFonts w:ascii="Times New Roman" w:hAnsi="Times New Roman" w:cs="Times New Roman"/>
+          <w:sz w:val="24"/>
+          <w:szCs w:val="24"/>
+        </w:rPr>
+      </w:pPr>
+    </w:p>
+    <w:p>
+      <w:pPr>
+        <w:spacing w:line="240" w:lineRule="auto"/>
+        <w:rPr>
+          <w:rFonts w:ascii="Times New Roman" w:hAnsi="Times New Roman" w:cs="Times New Roman"/>
+          <w:sz w:val="24"/>
+          <w:szCs w:val="24"/>
+        </w:rPr>
+      </w:pPr>
+      <w:r>
+        <w:rPr>
+          <w:rFonts w:ascii="Times New Roman" w:hAnsi="Times New Roman" w:cs="Times New Roman"/>
+          <w:sz w:val="24"/>
+          <w:szCs w:val="24"/>
+        </w:rPr>
+        <w:t xml:space="preserve">Within the "Data" folder, open the .html files to launch a web-based map visualization. The maps feature a range of components </w:t>
+      </w:r>
+      <w:r>
+        <w:rPr>
+          <w:rFonts w:ascii="Times New Roman" w:hAnsi="Times New Roman" w:cs="Times New Roman"/>
+          <w:sz w:val="24"/>
+          <w:szCs w:val="24"/>
+        </w:rPr>
+        <w:t>that can be used as background</w:t>
+      </w:r>
+      <w:r>
+        <w:rPr>
+          <w:rFonts w:ascii="Times New Roman" w:hAnsi="Times New Roman" w:cs="Times New Roman"/>
+          <w:sz w:val="24"/>
+          <w:szCs w:val="24"/>
+        </w:rPr>
+        <w:t>,</w:t>
+      </w:r>
+      <w:r>
+        <w:rPr>
+          <w:rFonts w:ascii="Times New Roman" w:hAnsi="Times New Roman" w:cs="Times New Roman"/>
+          <w:sz w:val="24"/>
+          <w:szCs w:val="24"/>
+        </w:rPr>
+        <w:t xml:space="preserve"> </w:t>
+      </w:r>
+      <w:r>
+        <w:rPr>
+          <w:rFonts w:ascii="Times New Roman" w:hAnsi="Times New Roman" w:cs="Times New Roman"/>
+          <w:sz w:val="24"/>
+          <w:szCs w:val="24"/>
+        </w:rPr>
+        <w:t>such as satellite imagery</w:t>
+      </w:r>
+      <w:r>
+        <w:rPr>
+          <w:rFonts w:ascii="Times New Roman" w:hAnsi="Times New Roman" w:cs="Times New Roman"/>
+          <w:sz w:val="24"/>
+          <w:szCs w:val="24"/>
+        </w:rPr>
+        <w:t xml:space="preserve"> and</w:t>
+      </w:r>
+      <w:r>
+        <w:rPr>
+          <w:rFonts w:ascii="Times New Roman" w:hAnsi="Times New Roman" w:cs="Times New Roman"/>
+          <w:sz w:val="24"/>
+          <w:szCs w:val="24"/>
+        </w:rPr>
+        <w:t xml:space="preserve"> street maps</w:t>
+      </w:r>
+      <w:r>
+        <w:rPr>
+          <w:rFonts w:ascii="Times New Roman" w:hAnsi="Times New Roman" w:cs="Times New Roman"/>
+          <w:sz w:val="24"/>
+          <w:szCs w:val="24"/>
+        </w:rPr>
+        <w:t xml:space="preserve"> (Figure 2), </w:t>
+      </w:r>
+      <w:r>
+        <w:rPr>
+          <w:rFonts w:ascii="Times New Roman" w:hAnsi="Times New Roman" w:cs="Times New Roman"/>
+          <w:sz w:val="24"/>
+          <w:szCs w:val="24"/>
+        </w:rPr>
+        <w:t>allow</w:t>
+      </w:r>
+      <w:r>
+        <w:rPr>
+          <w:rFonts w:ascii="Times New Roman" w:hAnsi="Times New Roman" w:cs="Times New Roman"/>
+          <w:sz w:val="24"/>
+          <w:szCs w:val="24"/>
+        </w:rPr>
+        <w:t>ing</w:t>
+      </w:r>
+      <w:r>
+        <w:rPr>
+          <w:rFonts w:ascii="Times New Roman" w:hAnsi="Times New Roman" w:cs="Times New Roman"/>
+          <w:sz w:val="24"/>
+          <w:szCs w:val="24"/>
+        </w:rPr>
+        <w:t xml:space="preserve"> for easy assessment of the study's findings.</w:t>
+      </w:r>
+    </w:p>
+    <w:p>
+      <w:pPr>
+        <w:spacing w:line="240" w:lineRule="auto"/>
+        <w:rPr>
+          <w:rFonts w:ascii="Times New Roman" w:hAnsi="Times New Roman" w:cs="Times New Roman"/>
+          <w:sz w:val="24"/>
+          <w:szCs w:val="24"/>
+        </w:rPr>
+      </w:pPr>
+      <w:r>
+        <w:rPr>
+          <w:noProof/>
+        </w:rPr>
+        <mc:AlternateContent>
+          <mc:Choice Requires="wps">
+            <w:drawing>
+              <wp:anchor distT="0" distB="0" distL="114300" distR="114300" simplePos="0" relativeHeight="251661312" behindDoc="0" locked="0" layoutInCell="1" allowOverlap="1" wp14:anchorId="5C7F421E" wp14:editId="5D0FB09A">
+                <wp:simplePos x="0" y="0"/>
+                <wp:positionH relativeFrom="column">
+                  <wp:posOffset>71450</wp:posOffset>
+                </wp:positionH>
+                <wp:positionV relativeFrom="paragraph">
+                  <wp:posOffset>326390</wp:posOffset>
+                </wp:positionV>
+                <wp:extent cx="654050" cy="1346200"/>
+                <wp:effectExtent l="0" t="0" r="12700" b="25400"/>
+                <wp:wrapNone/>
+                <wp:docPr id="7" name="Rectangle: Rounded Corners 7"/>
+                <wp:cNvGraphicFramePr/>
+                <a:graphic xmlns:a="http://schemas.openxmlformats.org/drawingml/2006/main">
+                  <a:graphicData uri="http://schemas.microsoft.com/office/word/2010/wordprocessingShape">
+                    <wps:wsp>
+                      <wps:cNvSpPr/>
+                      <wps:spPr>
+                        <a:xfrm>
+                          <a:off x="0" y="0"/>
+                          <a:ext cx="654050" cy="1346200"/>
+                        </a:xfrm>
+                        <a:prstGeom prst="roundRect">
+                          <a:avLst/>
+                        </a:prstGeom>
+                        <a:noFill/>
+                        <a:ln w="19050">
+                          <a:solidFill>
+                            <a:srgbClr val="FF0000"/>
+                          </a:solidFill>
+                        </a:ln>
+                      </wps:spPr>
+                      <wps:style>
+                        <a:lnRef idx="2">
+                          <a:schemeClr val="accent1">
+                            <a:shade val="50000"/>
+                          </a:schemeClr>
+                        </a:lnRef>
+                        <a:fillRef idx="1">
+                          <a:schemeClr val="accent1"/>
+                        </a:fillRef>
+                        <a:effectRef idx="0">
+                          <a:schemeClr val="accent1"/>
+                        </a:effectRef>
+                        <a:fontRef idx="minor">
+                          <a:schemeClr val="lt1"/>
+                        </a:fontRef>
+                      </wps:style>
+                      <wps:bodyPr rot="0" spcFirstLastPara="0" vertOverflow="overflow" horzOverflow="overflow" vert="horz" wrap="square" lIns="91440" tIns="45720" rIns="91440" bIns="45720" numCol="1" spcCol="0" rtlCol="0" fromWordArt="0" anchor="ctr" anchorCtr="0" forceAA="0" compatLnSpc="1">
+                        <a:prstTxWarp prst="textNoShape">
+                          <a:avLst/>
+                        </a:prstTxWarp>
+                        <a:noAutofit/>
+                      </wps:bodyPr>
+                    </wps:wsp>
+                  </a:graphicData>
+                </a:graphic>
+              </wp:anchor>
+            </w:drawing>
+          </mc:Choice>
+          <mc:Fallback>
+            <w:pict>
+              <v:roundrect w14:anchorId="5772D380" id="Rectangle: Rounded Corners 7" o:spid="_x0000_s1026" style="position:absolute;margin-left:5.65pt;margin-top:25.7pt;width:51.5pt;height:106pt;z-index:251661312;visibility:visible;mso-wrap-style:square;mso-wrap-distance-left:9pt;mso-wrap-distance-top:0;mso-wrap-distance-right:9pt;mso-wrap-distance-bottom:0;mso-position-horizontal:absolute;mso-position-horizontal-relative:text;mso-position-vertical:absolute;mso-position-vertical-relative:text;v-text-anchor:middle" arcsize="10923f" o:gfxdata="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" filled="f" strokecolor="red" strokeweight="1.5pt">
+                <v:stroke joinstyle="miter"/>
+              </v:roundrect>
+            </w:pict>
+          </mc:Fallback>
+        </mc:AlternateContent>
+      </w:r>
+      <w:r>
+        <w:rPr>
+          <w:rFonts w:ascii="Times New Roman" w:hAnsi="Times New Roman" w:cs="Times New Roman"/>
+          <w:noProof/>
+          <w:sz w:val="24"/>
+          <w:szCs w:val="24"/>
+        </w:rPr>
+        <mc:AlternateContent>
+          <mc:Choice Requires="wps">
+            <w:drawing>
+              <wp:anchor distT="0" distB="0" distL="114300" distR="114300" simplePos="0" relativeHeight="251660288" behindDoc="0" locked="0" layoutInCell="1" allowOverlap="1" wp14:anchorId="7CD6406F" wp14:editId="14DC1C78">
+                <wp:simplePos x="0" y="0"/>
+                <wp:positionH relativeFrom="column">
+                  <wp:posOffset>4960290</wp:posOffset>
+                </wp:positionH>
+                <wp:positionV relativeFrom="paragraph">
+                  <wp:posOffset>15240</wp:posOffset>
+                </wp:positionV>
+                <wp:extent cx="431800" cy="298450"/>
+                <wp:effectExtent l="0" t="0" r="25400" b="25400"/>
+                <wp:wrapNone/>
+                <wp:docPr id="6" name="Rectangle: Rounded Corners 6"/>
+                <wp:cNvGraphicFramePr/>
+                <a:graphic xmlns:a="http://schemas.openxmlformats.org/drawingml/2006/main">
+                  <a:graphicData uri="http://schemas.microsoft.com/office/word/2010/wordprocessingShape">
+                    <wps:wsp>
+                      <wps:cNvSpPr/>
+                      <wps:spPr>
+                        <a:xfrm>
+                          <a:off x="0" y="0"/>
+                          <a:ext cx="431800" cy="298450"/>
+                        </a:xfrm>
+                        <a:prstGeom prst="roundRect">
+                          <a:avLst/>
+                        </a:prstGeom>
+                        <a:noFill/>
+                        <a:ln w="19050">
+                          <a:solidFill>
+                            <a:srgbClr val="FF0000"/>
+                          </a:solidFill>
+                        </a:ln>
+                      </wps:spPr>
+                      <wps:style>
+                        <a:lnRef idx="2">
+                          <a:schemeClr val="accent1">
+                            <a:shade val="50000"/>
+                          </a:schemeClr>
+                        </a:lnRef>
+                        <a:fillRef idx="1">
+                          <a:schemeClr val="accent1"/>
+                        </a:fillRef>
+                        <a:effectRef idx="0">
+                          <a:schemeClr val="accent1"/>
+                        </a:effectRef>
+                        <a:fontRef idx="minor">
+                          <a:schemeClr val="lt1"/>
+                        </a:fontRef>
+                      </wps:style>
+                      <wps:bodyPr rot="0" spcFirstLastPara="0" vertOverflow="overflow" horzOverflow="overflow" vert="horz" wrap="square" lIns="91440" tIns="45720" rIns="91440" bIns="45720" numCol="1" spcCol="0" rtlCol="0" fromWordArt="0" anchor="ctr" anchorCtr="0" forceAA="0" compatLnSpc="1">
+                        <a:prstTxWarp prst="textNoShape">
+                          <a:avLst/>
+                        </a:prstTxWarp>
+                        <a:noAutofit/>
+                      </wps:bodyPr>
+                    </wps:wsp>
+                  </a:graphicData>
+                </a:graphic>
+              </wp:anchor>
+            </w:drawing>
+          </mc:Choice>
+          <mc:Fallback>
+            <w:pict>
+              <v:roundrect w14:anchorId="04CBE5AA" id="Rectangle: Rounded Corners 6" o:spid="_x0000_s1026" style="position:absolute;margin-left:390.55pt;margin-top:1.2pt;width:34pt;height:23.5pt;z-index:251660288;visibility:visible;mso-wrap-style:square;mso-wrap-distance-left:9pt;mso-wrap-distance-top:0;mso-wrap-distance-right:9pt;mso-wrap-distance-bottom:0;mso-position-horizontal:absolute;mso-position-horizontal-relative:text;mso-position-vertical:absolute;mso-position-vertical-relative:text;v-text-anchor:middle" arcsize="10923f" o:gfxdata="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" filled="f" strokecolor="red" strokeweight="1.5pt">
+                <v:stroke joinstyle="miter"/>
+              </v:roundrect>
+            </w:pict>
+          </mc:Fallback>
+        </mc:AlternateContent>
+      </w:r>
+      <w:r>
+        <w:drawing>
+          <wp:inline distT="0" distB="0" distL="0" distR="0" wp14:anchorId="45EDC749" wp14:editId="693C1569">
+            <wp:extent cx="5399079" cy="2399385"/>
+            <wp:effectExtent l="19050" t="19050" r="11430" b="20320"/>
+            <wp:docPr id="4" name="Picture 4" descr="A map of the world&#10;&#10;Description automatically generated with low confidence"/>
+            <wp:cNvGraphicFramePr>
+              <a:graphicFrameLocks xmlns:a="http://schemas.openxmlformats.org/drawingml/2006/main" noChangeAspect="1"/>
+            </wp:cNvGraphicFramePr>
+            <a:graphic xmlns:a="http://schemas.openxmlformats.org/drawingml/2006/main">
+              <a:graphicData uri="http://schemas.openxmlformats.org/drawingml/2006/picture">
+                <pic:pic xmlns:pic="http://schemas.openxmlformats.org/drawingml/2006/picture">
+                  <pic:nvPicPr>
+                    <pic:cNvPr id="4" name="Picture 4" descr="A map of the world&#10;&#10;Description automatically generated with low confidence"/>
+                    <pic:cNvPicPr/>
+                  </pic:nvPicPr>
+                  <pic:blipFill rotWithShape="1">
+                    <a:blip r:embed="rId5"/>
+                    <a:srcRect t="15421" b="5532"/>
+                    <a:stretch/>
+                  </pic:blipFill>
+                  <pic:spPr bwMode="auto">
+                    <a:xfrm>
+                      <a:off x="0" y="0"/>
+                      <a:ext cx="5400040" cy="2399812"/>
+                    </a:xfrm>
+                    <a:prstGeom prst="rect">
+                      <a:avLst/>
+                    </a:prstGeom>
+                    <a:ln>
+                      <a:solidFill>
+                        <a:schemeClr val="tx1"/>
+                      </a:solidFill>
+                    </a:ln>
+                    <a:extLst>
+                      <a:ext uri="{53640926-AAD7-44D8-BBD7-CCE9431645EC}">
+                        <a14:shadowObscured xmlns:a14="http://schemas.microsoft.com/office/drawing/2010/main"/>
+                      </a:ext>
+                    </a:extLst>
+                  </pic:spPr>
+                </pic:pic>
+              </a:graphicData>
+            </a:graphic>
+          </wp:inline>
+        </w:drawing>
       </w:r>
     </w:p>
     <w:sectPr>
@@ -537,6 +1629,7 @@
   <w:style w:type="paragraph" w:default="1" w:styleId="Normal">
     <w:name w:val="Normal"/>
     <w:qFormat/>
+    <w:rsid w:val="00ED4C9E"/>
   </w:style>
   <w:style w:type="character" w:default="1" w:styleId="DefaultParagraphFont">
     <w:name w:val="Default Paragraph Font"/>

</xml_diff>

<commit_message>
New edits, and the current period uncertainty maps.
</commit_message>
<xml_diff>
--- a/Data/Metadata.docx
+++ b/Data/Metadata.docx
@@ -196,107 +196,83 @@
           <w:szCs w:val="24"/>
           <w:lang w:val="pt-BR"/>
         </w:rPr>
-        <w:t>*</w:t>
-      </w:r>
-      <w:proofErr w:type="spellStart"/>
-      <w:r>
-        <w:rPr>
-          <w:rFonts w:ascii="Times New Roman" w:hAnsi="Times New Roman" w:cs="Times New Roman"/>
-          <w:sz w:val="24"/>
-          <w:szCs w:val="24"/>
-          <w:lang w:val="pt-BR"/>
-        </w:rPr>
-        <w:t>Corresponding</w:t>
-      </w:r>
-      <w:proofErr w:type="spellEnd"/>
-      <w:r>
-        <w:rPr>
-          <w:rFonts w:ascii="Times New Roman" w:hAnsi="Times New Roman" w:cs="Times New Roman"/>
-          <w:sz w:val="24"/>
-          <w:szCs w:val="24"/>
-          <w:lang w:val="pt-BR"/>
-        </w:rPr>
+        <w:t xml:space="preserve">*Corresponding author: thiagocav.ferreira@gmail.com, +55 (82) 988224704; Instituto Nacional de Pesquisas da Amazônia, Av. </w:t>
+      </w:r>
+      <w:r>
+        <w:rPr>
+          <w:rFonts w:ascii="Times New Roman" w:hAnsi="Times New Roman" w:cs="Times New Roman"/>
+          <w:sz w:val="24"/>
+          <w:szCs w:val="24"/>
+        </w:rPr>
+        <w:t>André Araújo, 2936, 69067-375, Manaus, Amazonas, Brazil.</w:t>
+      </w:r>
+    </w:p>
+    <w:p>
+      <w:pPr>
+        <w:spacing w:line="240" w:lineRule="auto"/>
+        <w:rPr>
+          <w:rFonts w:ascii="Times New Roman" w:hAnsi="Times New Roman" w:cs="Times New Roman"/>
+          <w:b/>
+          <w:bCs/>
+          <w:sz w:val="24"/>
+          <w:szCs w:val="24"/>
+        </w:rPr>
+      </w:pPr>
+      <w:r>
+        <w:rPr>
+          <w:rFonts w:ascii="Times New Roman" w:hAnsi="Times New Roman" w:cs="Times New Roman"/>
+          <w:b/>
+          <w:bCs/>
+          <w:sz w:val="24"/>
+          <w:szCs w:val="24"/>
+        </w:rPr>
+        <w:t>Abstract</w:t>
+      </w:r>
+    </w:p>
+    <w:p>
+      <w:pPr>
+        <w:spacing w:line="240" w:lineRule="auto"/>
+        <w:rPr>
+          <w:rFonts w:ascii="Times New Roman" w:hAnsi="Times New Roman" w:cs="Times New Roman"/>
+          <w:sz w:val="24"/>
+          <w:szCs w:val="24"/>
+        </w:rPr>
+      </w:pPr>
+      <w:r>
+        <w:rPr>
+          <w:rFonts w:ascii="Times New Roman" w:hAnsi="Times New Roman" w:cs="Times New Roman"/>
+          <w:b/>
+          <w:bCs/>
+          <w:sz w:val="24"/>
+          <w:szCs w:val="24"/>
+        </w:rPr>
+        <w:t xml:space="preserve">Aim: </w:t>
+      </w:r>
+      <w:r>
+        <w:rPr>
+          <w:rFonts w:ascii="Times New Roman" w:hAnsi="Times New Roman" w:cs="Times New Roman"/>
+          <w:sz w:val="24"/>
+          <w:szCs w:val="24"/>
+        </w:rPr>
+        <w:t>Unsuitable edaphic and vegetation conditions can render climatically suitable sites inadequate for a species to persist, constraining both the amount of suitable habitat and the possibilities of tracking their preferred climatic niche</w:t>
+      </w:r>
+      <w:r>
         <w:t xml:space="preserve"> </w:t>
       </w:r>
-      <w:proofErr w:type="spellStart"/>
-      <w:r>
-        <w:rPr>
-          <w:rFonts w:ascii="Times New Roman" w:hAnsi="Times New Roman" w:cs="Times New Roman"/>
-          <w:sz w:val="24"/>
-          <w:szCs w:val="24"/>
-          <w:lang w:val="pt-BR"/>
-        </w:rPr>
-        <w:t>author</w:t>
-      </w:r>
-      <w:proofErr w:type="spellEnd"/>
-      <w:r>
-        <w:rPr>
-          <w:rFonts w:ascii="Times New Roman" w:hAnsi="Times New Roman" w:cs="Times New Roman"/>
-          <w:sz w:val="24"/>
-          <w:szCs w:val="24"/>
-          <w:lang w:val="pt-BR"/>
-        </w:rPr>
-        <w:t xml:space="preserve">: thiagocav.ferreira@gmail.com, +55 (82) 988224704; Instituto Nacional de Pesquisas da Amazônia, Av. </w:t>
-      </w:r>
-      <w:r>
-        <w:rPr>
-          <w:rFonts w:ascii="Times New Roman" w:hAnsi="Times New Roman" w:cs="Times New Roman"/>
-          <w:sz w:val="24"/>
-          <w:szCs w:val="24"/>
-        </w:rPr>
-        <w:t>André Araújo, 2936, 69067-375, Manaus, Amazonas, Brazil.</w:t>
-      </w:r>
-    </w:p>
-    <w:p>
-      <w:pPr>
-        <w:spacing w:line="240" w:lineRule="auto"/>
-        <w:rPr>
-          <w:rFonts w:ascii="Times New Roman" w:hAnsi="Times New Roman" w:cs="Times New Roman"/>
-          <w:b/>
-          <w:bCs/>
-          <w:sz w:val="24"/>
-          <w:szCs w:val="24"/>
-        </w:rPr>
-      </w:pPr>
-      <w:r>
-        <w:rPr>
-          <w:rFonts w:ascii="Times New Roman" w:hAnsi="Times New Roman" w:cs="Times New Roman"/>
-          <w:b/>
-          <w:bCs/>
-          <w:sz w:val="24"/>
-          <w:szCs w:val="24"/>
-        </w:rPr>
-        <w:t>Abstract</w:t>
-      </w:r>
-    </w:p>
-    <w:p>
-      <w:pPr>
-        <w:spacing w:line="240" w:lineRule="auto"/>
-        <w:rPr>
-          <w:rFonts w:ascii="Times New Roman" w:hAnsi="Times New Roman" w:cs="Times New Roman"/>
-          <w:sz w:val="24"/>
-          <w:szCs w:val="24"/>
-        </w:rPr>
-      </w:pPr>
-      <w:r>
-        <w:rPr>
-          <w:rFonts w:ascii="Times New Roman" w:hAnsi="Times New Roman" w:cs="Times New Roman"/>
-          <w:b/>
-          <w:bCs/>
-          <w:sz w:val="24"/>
-          <w:szCs w:val="24"/>
-        </w:rPr>
-        <w:t xml:space="preserve">Aim: </w:t>
-      </w:r>
-      <w:r>
-        <w:rPr>
-          <w:rFonts w:ascii="Times New Roman" w:hAnsi="Times New Roman" w:cs="Times New Roman"/>
-          <w:sz w:val="24"/>
-          <w:szCs w:val="24"/>
-        </w:rPr>
-        <w:t>Unsuitable edaphic and vegetation conditions can render climatically suitable sites inadequate for a species to persist, constraining both the amount of suitable habitat and the possibilities of tracking their preferred climatic niche</w:t>
-      </w:r>
-      <w:r>
+      <w:r>
+        <w:rPr>
+          <w:rFonts w:ascii="Times New Roman" w:hAnsi="Times New Roman" w:cs="Times New Roman"/>
+          <w:sz w:val="24"/>
+          <w:szCs w:val="24"/>
+        </w:rPr>
+        <w:t>under future climate change. We combined climatic and remotely sensed data to estimate current and future distributions of nine extant taxa of ateline primates across the whole Amazon basin. We used these estimations to identify and quantify range changes and potential refugia at taxon and complex levels</w:t>
+      </w:r>
+      <w:r>
+        <w:rPr>
+          <w:rFonts w:ascii="Times New Roman" w:hAnsi="Times New Roman" w:cs="Times New Roman"/>
+          <w:sz w:val="24"/>
+          <w:szCs w:val="24"/>
+        </w:rPr>
         <w:t xml:space="preserve"> </w:t>
       </w:r>
       <w:r>
@@ -305,25 +281,93 @@
           <w:sz w:val="24"/>
           <w:szCs w:val="24"/>
         </w:rPr>
-        <w:t xml:space="preserve">under future climate change. We combined climatic and remotely sensed data to estimate current and future distributions of nine extant taxa of </w:t>
-      </w:r>
-      <w:proofErr w:type="spellStart"/>
-      <w:r>
-        <w:rPr>
-          <w:rFonts w:ascii="Times New Roman" w:hAnsi="Times New Roman" w:cs="Times New Roman"/>
-          <w:sz w:val="24"/>
-          <w:szCs w:val="24"/>
-        </w:rPr>
-        <w:t>ateline</w:t>
-      </w:r>
-      <w:proofErr w:type="spellEnd"/>
-      <w:r>
-        <w:rPr>
-          <w:rFonts w:ascii="Times New Roman" w:hAnsi="Times New Roman" w:cs="Times New Roman"/>
-          <w:sz w:val="24"/>
-          <w:szCs w:val="24"/>
-        </w:rPr>
-        <w:t xml:space="preserve"> primates across the whole Amazon basin. We used these estimations to identify and quantify range changes and potential refugia at taxon and complex levels</w:t>
+        <w:t xml:space="preserve">up until the mid-21st century. </w:t>
+      </w:r>
+    </w:p>
+    <w:p>
+      <w:pPr>
+        <w:spacing w:line="240" w:lineRule="auto"/>
+        <w:rPr>
+          <w:rFonts w:ascii="Times New Roman" w:hAnsi="Times New Roman" w:cs="Times New Roman"/>
+          <w:sz w:val="24"/>
+          <w:szCs w:val="24"/>
+        </w:rPr>
+      </w:pPr>
+      <w:r>
+        <w:rPr>
+          <w:rFonts w:ascii="Times New Roman" w:hAnsi="Times New Roman" w:cs="Times New Roman"/>
+          <w:b/>
+          <w:bCs/>
+          <w:sz w:val="24"/>
+          <w:szCs w:val="24"/>
+        </w:rPr>
+        <w:t xml:space="preserve">Location: </w:t>
+      </w:r>
+      <w:r>
+        <w:rPr>
+          <w:rFonts w:ascii="Times New Roman" w:hAnsi="Times New Roman" w:cs="Times New Roman"/>
+          <w:sz w:val="24"/>
+          <w:szCs w:val="24"/>
+        </w:rPr>
+        <w:t>Amazonia.</w:t>
+      </w:r>
+    </w:p>
+    <w:p>
+      <w:pPr>
+        <w:spacing w:line="240" w:lineRule="auto"/>
+        <w:rPr>
+          <w:rFonts w:ascii="Times New Roman" w:hAnsi="Times New Roman" w:cs="Times New Roman"/>
+          <w:b/>
+          <w:bCs/>
+          <w:sz w:val="24"/>
+          <w:szCs w:val="24"/>
+        </w:rPr>
+      </w:pPr>
+      <w:r>
+        <w:rPr>
+          <w:rFonts w:ascii="Times New Roman" w:hAnsi="Times New Roman" w:cs="Times New Roman"/>
+          <w:b/>
+          <w:bCs/>
+          <w:sz w:val="24"/>
+          <w:szCs w:val="24"/>
+        </w:rPr>
+        <w:t xml:space="preserve">Taxon: </w:t>
+      </w:r>
+      <w:r>
+        <w:rPr>
+          <w:rFonts w:ascii="Times New Roman" w:hAnsi="Times New Roman" w:cs="Times New Roman"/>
+          <w:sz w:val="24"/>
+          <w:szCs w:val="24"/>
+        </w:rPr>
+        <w:t>Atelinae (Primates).</w:t>
+      </w:r>
+    </w:p>
+    <w:p>
+      <w:pPr>
+        <w:spacing w:line="240" w:lineRule="auto"/>
+        <w:rPr>
+          <w:rFonts w:ascii="Times New Roman" w:hAnsi="Times New Roman" w:cs="Times New Roman"/>
+          <w:sz w:val="24"/>
+          <w:szCs w:val="24"/>
+        </w:rPr>
+      </w:pPr>
+      <w:r>
+        <w:rPr>
+          <w:rFonts w:ascii="Times New Roman" w:hAnsi="Times New Roman" w:cs="Times New Roman"/>
+          <w:b/>
+          <w:bCs/>
+          <w:sz w:val="24"/>
+          <w:szCs w:val="24"/>
+        </w:rPr>
+        <w:t xml:space="preserve">Methods: </w:t>
+      </w:r>
+      <w:r>
+        <w:rPr>
+          <w:rFonts w:ascii="Times New Roman" w:hAnsi="Times New Roman" w:cs="Times New Roman"/>
+          <w:sz w:val="24"/>
+          <w:szCs w:val="24"/>
+        </w:rPr>
+        <w:t>We applied an ensemble forecasting approach for species distribution models in the ‘biomod2’ R package using 596 spatially rarefied occurrences. We parameterised these models combining reflectance data from a basin‐wide Landsat TM/ETM+ image composite,</w:t>
       </w:r>
       <w:r>
         <w:rPr>
@@ -339,121 +383,35 @@
           <w:sz w:val="24"/>
           <w:szCs w:val="24"/>
         </w:rPr>
-        <w:t xml:space="preserve">up until the mid-21st century. </w:t>
-      </w:r>
-    </w:p>
-    <w:p>
-      <w:pPr>
-        <w:spacing w:line="240" w:lineRule="auto"/>
-        <w:rPr>
-          <w:rFonts w:ascii="Times New Roman" w:hAnsi="Times New Roman" w:cs="Times New Roman"/>
-          <w:sz w:val="24"/>
-          <w:szCs w:val="24"/>
-        </w:rPr>
-      </w:pPr>
-      <w:r>
-        <w:rPr>
-          <w:rFonts w:ascii="Times New Roman" w:hAnsi="Times New Roman" w:cs="Times New Roman"/>
-          <w:b/>
-          <w:bCs/>
-          <w:sz w:val="24"/>
-          <w:szCs w:val="24"/>
-        </w:rPr>
-        <w:t xml:space="preserve">Location: </w:t>
-      </w:r>
-      <w:r>
-        <w:rPr>
-          <w:rFonts w:ascii="Times New Roman" w:hAnsi="Times New Roman" w:cs="Times New Roman"/>
-          <w:sz w:val="24"/>
-          <w:szCs w:val="24"/>
-        </w:rPr>
-        <w:t>Amazonia.</w:t>
-      </w:r>
-    </w:p>
-    <w:p>
-      <w:pPr>
-        <w:spacing w:line="240" w:lineRule="auto"/>
-        <w:rPr>
-          <w:rFonts w:ascii="Times New Roman" w:hAnsi="Times New Roman" w:cs="Times New Roman"/>
-          <w:b/>
-          <w:bCs/>
-          <w:sz w:val="24"/>
-          <w:szCs w:val="24"/>
-        </w:rPr>
-      </w:pPr>
-      <w:r>
-        <w:rPr>
-          <w:rFonts w:ascii="Times New Roman" w:hAnsi="Times New Roman" w:cs="Times New Roman"/>
-          <w:b/>
-          <w:bCs/>
-          <w:sz w:val="24"/>
-          <w:szCs w:val="24"/>
-        </w:rPr>
-        <w:t xml:space="preserve">Taxon: </w:t>
-      </w:r>
-      <w:proofErr w:type="spellStart"/>
-      <w:r>
-        <w:rPr>
-          <w:rFonts w:ascii="Times New Roman" w:hAnsi="Times New Roman" w:cs="Times New Roman"/>
-          <w:sz w:val="24"/>
-          <w:szCs w:val="24"/>
-        </w:rPr>
-        <w:t>Atelinae</w:t>
-      </w:r>
-      <w:proofErr w:type="spellEnd"/>
-      <w:r>
-        <w:rPr>
-          <w:rFonts w:ascii="Times New Roman" w:hAnsi="Times New Roman" w:cs="Times New Roman"/>
-          <w:sz w:val="24"/>
-          <w:szCs w:val="24"/>
-        </w:rPr>
-        <w:t xml:space="preserve"> (Primates).</w:t>
-      </w:r>
-    </w:p>
-    <w:p>
-      <w:pPr>
-        <w:spacing w:line="240" w:lineRule="auto"/>
-        <w:rPr>
-          <w:rFonts w:ascii="Times New Roman" w:hAnsi="Times New Roman" w:cs="Times New Roman"/>
-          <w:sz w:val="24"/>
-          <w:szCs w:val="24"/>
-        </w:rPr>
-      </w:pPr>
-      <w:r>
-        <w:rPr>
-          <w:rFonts w:ascii="Times New Roman" w:hAnsi="Times New Roman" w:cs="Times New Roman"/>
-          <w:b/>
-          <w:bCs/>
-          <w:sz w:val="24"/>
-          <w:szCs w:val="24"/>
-        </w:rPr>
-        <w:t xml:space="preserve">Methods: </w:t>
-      </w:r>
-      <w:r>
-        <w:rPr>
-          <w:rFonts w:ascii="Times New Roman" w:hAnsi="Times New Roman" w:cs="Times New Roman"/>
-          <w:sz w:val="24"/>
-          <w:szCs w:val="24"/>
-        </w:rPr>
-        <w:t xml:space="preserve">We applied an ensemble forecasting approach for species distribution models in the ‘biomod2’ R package using 596 spatially rarefied occurrences. We </w:t>
-      </w:r>
-      <w:proofErr w:type="spellStart"/>
-      <w:r>
-        <w:rPr>
-          <w:rFonts w:ascii="Times New Roman" w:hAnsi="Times New Roman" w:cs="Times New Roman"/>
-          <w:sz w:val="24"/>
-          <w:szCs w:val="24"/>
-        </w:rPr>
-        <w:t>parameterised</w:t>
-      </w:r>
-      <w:proofErr w:type="spellEnd"/>
-      <w:r>
-        <w:rPr>
-          <w:rFonts w:ascii="Times New Roman" w:hAnsi="Times New Roman" w:cs="Times New Roman"/>
-          <w:sz w:val="24"/>
-          <w:szCs w:val="24"/>
-        </w:rPr>
-        <w:t xml:space="preserve"> these models combining reflectance data from a basin‐wide Landsat TM/ETM+ image composite,</w:t>
+        <w:t xml:space="preserve">and three sets of bioclimatic layers containing data for the current time period (1981-2010), and two different (moderate and worst-case) climate change scenarios for 2041-2070. </w:t>
+      </w:r>
+    </w:p>
+    <w:p>
+      <w:pPr>
+        <w:spacing w:line="240" w:lineRule="auto"/>
+        <w:rPr>
+          <w:rFonts w:ascii="Times New Roman" w:hAnsi="Times New Roman" w:cs="Times New Roman"/>
+          <w:sz w:val="24"/>
+          <w:szCs w:val="24"/>
+        </w:rPr>
+      </w:pPr>
+      <w:r>
+        <w:rPr>
+          <w:rFonts w:ascii="Times New Roman" w:hAnsi="Times New Roman" w:cs="Times New Roman"/>
+          <w:b/>
+          <w:bCs/>
+          <w:sz w:val="24"/>
+          <w:szCs w:val="24"/>
+        </w:rPr>
+        <w:t xml:space="preserve">Results: </w:t>
+      </w:r>
+      <w:r>
+        <w:rPr>
+          <w:rFonts w:ascii="Times New Roman" w:hAnsi="Times New Roman" w:cs="Times New Roman"/>
+          <w:sz w:val="24"/>
+          <w:szCs w:val="24"/>
+        </w:rPr>
+        <w:t>Eight out of the nine taxa</w:t>
       </w:r>
       <w:r>
         <w:rPr>
@@ -469,60 +427,79 @@
           <w:sz w:val="24"/>
           <w:szCs w:val="24"/>
         </w:rPr>
-        <w:t xml:space="preserve">and three sets of bioclimatic layers containing data for the current </w:t>
-      </w:r>
-      <w:proofErr w:type="gramStart"/>
-      <w:r>
-        <w:rPr>
-          <w:rFonts w:ascii="Times New Roman" w:hAnsi="Times New Roman" w:cs="Times New Roman"/>
-          <w:sz w:val="24"/>
-          <w:szCs w:val="24"/>
-        </w:rPr>
-        <w:t>time period</w:t>
-      </w:r>
-      <w:proofErr w:type="gramEnd"/>
-      <w:r>
-        <w:rPr>
-          <w:rFonts w:ascii="Times New Roman" w:hAnsi="Times New Roman" w:cs="Times New Roman"/>
-          <w:sz w:val="24"/>
-          <w:szCs w:val="24"/>
-        </w:rPr>
-        <w:t xml:space="preserve"> (1981-2010), and two different (moderate and worst-case) climate change scenarios for 2041-2070. </w:t>
-      </w:r>
-    </w:p>
-    <w:p>
-      <w:pPr>
-        <w:spacing w:line="240" w:lineRule="auto"/>
-        <w:rPr>
-          <w:rFonts w:ascii="Times New Roman" w:hAnsi="Times New Roman" w:cs="Times New Roman"/>
-          <w:sz w:val="24"/>
-          <w:szCs w:val="24"/>
-        </w:rPr>
-      </w:pPr>
-      <w:r>
-        <w:rPr>
-          <w:rFonts w:ascii="Times New Roman" w:hAnsi="Times New Roman" w:cs="Times New Roman"/>
-          <w:b/>
-          <w:bCs/>
-          <w:sz w:val="24"/>
-          <w:szCs w:val="24"/>
-        </w:rPr>
-        <w:t xml:space="preserve">Results: </w:t>
-      </w:r>
-      <w:r>
-        <w:rPr>
-          <w:rFonts w:ascii="Times New Roman" w:hAnsi="Times New Roman" w:cs="Times New Roman"/>
-          <w:sz w:val="24"/>
-          <w:szCs w:val="24"/>
-        </w:rPr>
-        <w:t>Eight out of the nine taxa</w:t>
-      </w:r>
-      <w:r>
-        <w:rPr>
-          <w:rFonts w:ascii="Times New Roman" w:hAnsi="Times New Roman" w:cs="Times New Roman"/>
-          <w:sz w:val="24"/>
-          <w:szCs w:val="24"/>
-        </w:rPr>
+        <w:t xml:space="preserve">are likely to experience pronounced range losses, with seven of them predicted to lose over 50% of their currently suitable habitats irrespective of climate change scenarios. Modelled ateline richness exhibited a broadly similar spatial pattern under both climate change scenarios with a visual decrease in areas with higher predicted richness, and a possible redistribution/migration along the northernmost parts of western Amazonia. Refugia from 21st century climate change for the conservation of the whole complex were mostly concentrated in the western part of the Amazon basin, especially in the southern region. </w:t>
+      </w:r>
+    </w:p>
+    <w:p>
+      <w:pPr>
+        <w:spacing w:line="240" w:lineRule="auto"/>
+        <w:rPr>
+          <w:rFonts w:ascii="Times New Roman" w:hAnsi="Times New Roman" w:cs="Times New Roman"/>
+          <w:b/>
+          <w:bCs/>
+          <w:sz w:val="24"/>
+          <w:szCs w:val="24"/>
+        </w:rPr>
+      </w:pPr>
+      <w:r>
+        <w:rPr>
+          <w:rFonts w:ascii="Times New Roman" w:hAnsi="Times New Roman" w:cs="Times New Roman"/>
+          <w:b/>
+          <w:bCs/>
+          <w:sz w:val="24"/>
+          <w:szCs w:val="24"/>
+        </w:rPr>
+        <w:t xml:space="preserve">Main conclusions: </w:t>
+      </w:r>
+      <w:r>
+        <w:rPr>
+          <w:rFonts w:ascii="Times New Roman" w:hAnsi="Times New Roman" w:cs="Times New Roman"/>
+          <w:sz w:val="24"/>
+          <w:szCs w:val="24"/>
+        </w:rPr>
+        <w:t xml:space="preserve">We identified hotspots of vulnerability to climate change and 21st century refugia for all Amazonian atelines while accounting for habitat characteristics that must remain coupled with climatic conditions to guarantee the continued existence of colonizable habitats for these strictly arboreal forest-dwelling taxa. Increasing the understanding of reactions to climate change for this climate-sensitive group can help to spatially-inform conservation planning decisions and management to sustain forest-dwelling biodiversity over large areas such as Amazonia. </w:t>
+      </w:r>
+    </w:p>
+    <w:p>
+      <w:pPr>
+        <w:spacing w:line="240" w:lineRule="auto"/>
+        <w:rPr>
+          <w:rFonts w:ascii="Times New Roman" w:hAnsi="Times New Roman" w:cs="Times New Roman"/>
+          <w:b/>
+          <w:bCs/>
+          <w:sz w:val="24"/>
+          <w:szCs w:val="24"/>
+        </w:rPr>
+      </w:pPr>
+      <w:r>
+        <w:rPr>
+          <w:rFonts w:ascii="Times New Roman" w:hAnsi="Times New Roman" w:cs="Times New Roman"/>
+          <w:b/>
+          <w:bCs/>
+          <w:sz w:val="24"/>
+          <w:szCs w:val="24"/>
+        </w:rPr>
+        <w:t>Keywords</w:t>
+      </w:r>
+    </w:p>
+    <w:p>
+      <w:pPr>
+        <w:spacing w:line="240" w:lineRule="auto"/>
+        <w:rPr>
+          <w:rFonts w:ascii="Times New Roman" w:hAnsi="Times New Roman" w:cs="Times New Roman"/>
+          <w:sz w:val="24"/>
+          <w:szCs w:val="24"/>
+        </w:rPr>
+      </w:pPr>
+      <w:r>
+        <w:rPr>
+          <w:rFonts w:ascii="Times New Roman" w:hAnsi="Times New Roman" w:cs="Times New Roman"/>
+          <w:sz w:val="24"/>
+          <w:szCs w:val="24"/>
+        </w:rPr>
+        <w:t>Amazonia, climate change,</w:t>
+      </w:r>
+      <w:r>
         <w:t xml:space="preserve"> </w:t>
       </w:r>
       <w:r>
@@ -531,123 +508,6 @@
           <w:sz w:val="24"/>
           <w:szCs w:val="24"/>
         </w:rPr>
-        <w:t xml:space="preserve">are likely to experience pronounced range losses, with seven of them predicted to lose over 50% of their currently suitable habitats irrespective of climate change scenarios. Modelled </w:t>
-      </w:r>
-      <w:proofErr w:type="spellStart"/>
-      <w:r>
-        <w:rPr>
-          <w:rFonts w:ascii="Times New Roman" w:hAnsi="Times New Roman" w:cs="Times New Roman"/>
-          <w:sz w:val="24"/>
-          <w:szCs w:val="24"/>
-        </w:rPr>
-        <w:t>ateline</w:t>
-      </w:r>
-      <w:proofErr w:type="spellEnd"/>
-      <w:r>
-        <w:rPr>
-          <w:rFonts w:ascii="Times New Roman" w:hAnsi="Times New Roman" w:cs="Times New Roman"/>
-          <w:sz w:val="24"/>
-          <w:szCs w:val="24"/>
-        </w:rPr>
-        <w:t xml:space="preserve"> richness exhibited a broadly similar spatial pattern under both climate change scenarios with a visual decrease in areas with higher predicted richness, and a possible redistribution/migration along the northernmost parts of western Amazonia. Refugia from 21st century climate change for the conservation of the whole complex were mostly concentrated in the western part of the Amazon basin, especially in the southern region. </w:t>
-      </w:r>
-    </w:p>
-    <w:p>
-      <w:pPr>
-        <w:spacing w:line="240" w:lineRule="auto"/>
-        <w:rPr>
-          <w:rFonts w:ascii="Times New Roman" w:hAnsi="Times New Roman" w:cs="Times New Roman"/>
-          <w:b/>
-          <w:bCs/>
-          <w:sz w:val="24"/>
-          <w:szCs w:val="24"/>
-        </w:rPr>
-      </w:pPr>
-      <w:r>
-        <w:rPr>
-          <w:rFonts w:ascii="Times New Roman" w:hAnsi="Times New Roman" w:cs="Times New Roman"/>
-          <w:b/>
-          <w:bCs/>
-          <w:sz w:val="24"/>
-          <w:szCs w:val="24"/>
-        </w:rPr>
-        <w:t xml:space="preserve">Main conclusions: </w:t>
-      </w:r>
-      <w:r>
-        <w:rPr>
-          <w:rFonts w:ascii="Times New Roman" w:hAnsi="Times New Roman" w:cs="Times New Roman"/>
-          <w:sz w:val="24"/>
-          <w:szCs w:val="24"/>
-        </w:rPr>
-        <w:t xml:space="preserve">We identified hotspots of vulnerability to climate change and 21st century refugia for all Amazonian </w:t>
-      </w:r>
-      <w:proofErr w:type="spellStart"/>
-      <w:r>
-        <w:rPr>
-          <w:rFonts w:ascii="Times New Roman" w:hAnsi="Times New Roman" w:cs="Times New Roman"/>
-          <w:sz w:val="24"/>
-          <w:szCs w:val="24"/>
-        </w:rPr>
-        <w:t>atelines</w:t>
-      </w:r>
-      <w:proofErr w:type="spellEnd"/>
-      <w:r>
-        <w:rPr>
-          <w:rFonts w:ascii="Times New Roman" w:hAnsi="Times New Roman" w:cs="Times New Roman"/>
-          <w:sz w:val="24"/>
-          <w:szCs w:val="24"/>
-        </w:rPr>
-        <w:t xml:space="preserve"> while accounting for habitat characteristics that must remain coupled with climatic conditions to guarantee the continued existence of colonizable habitats for these strictly arboreal forest-dwelling taxa. Increasing the understanding of reactions to climate change for this climate-sensitive group can help to spatially-inform conservation planning decisions and management to sustain forest-dwelling biodiversity over large areas such as Amazonia. </w:t>
-      </w:r>
-    </w:p>
-    <w:p>
-      <w:pPr>
-        <w:spacing w:line="240" w:lineRule="auto"/>
-        <w:rPr>
-          <w:rFonts w:ascii="Times New Roman" w:hAnsi="Times New Roman" w:cs="Times New Roman"/>
-          <w:b/>
-          <w:bCs/>
-          <w:sz w:val="24"/>
-          <w:szCs w:val="24"/>
-        </w:rPr>
-      </w:pPr>
-      <w:r>
-        <w:rPr>
-          <w:rFonts w:ascii="Times New Roman" w:hAnsi="Times New Roman" w:cs="Times New Roman"/>
-          <w:b/>
-          <w:bCs/>
-          <w:sz w:val="24"/>
-          <w:szCs w:val="24"/>
-        </w:rPr>
-        <w:t>Keywords</w:t>
-      </w:r>
-    </w:p>
-    <w:p>
-      <w:pPr>
-        <w:spacing w:line="240" w:lineRule="auto"/>
-        <w:rPr>
-          <w:rFonts w:ascii="Times New Roman" w:hAnsi="Times New Roman" w:cs="Times New Roman"/>
-          <w:sz w:val="24"/>
-          <w:szCs w:val="24"/>
-        </w:rPr>
-      </w:pPr>
-      <w:r>
-        <w:rPr>
-          <w:rFonts w:ascii="Times New Roman" w:hAnsi="Times New Roman" w:cs="Times New Roman"/>
-          <w:sz w:val="24"/>
-          <w:szCs w:val="24"/>
-        </w:rPr>
-        <w:t>Amazonia, climate change,</w:t>
-      </w:r>
-      <w:r>
-        <w:t xml:space="preserve"> </w:t>
-      </w:r>
-      <w:r>
-        <w:rPr>
-          <w:rFonts w:ascii="Times New Roman" w:hAnsi="Times New Roman" w:cs="Times New Roman"/>
-          <w:sz w:val="24"/>
-          <w:szCs w:val="24"/>
-        </w:rPr>
         <w:t xml:space="preserve">forest-dwelling biodiversity, habitat suitability, Landsat satellite, remote sensing, species distribution modelling </w:t>
       </w:r>
     </w:p>
@@ -677,7 +537,7 @@
           <w:szCs w:val="24"/>
         </w:rPr>
         <w:lastRenderedPageBreak/>
-        <w:t>Interactive maps</w:t>
+        <w:t>Accessing the Maps</w:t>
       </w:r>
     </w:p>
     <w:p>
@@ -1175,6 +1035,9 @@
         </mc:AlternateContent>
       </w:r>
       <w:r>
+        <w:rPr>
+          <w:noProof/>
+        </w:rPr>
         <w:drawing>
           <wp:inline distT="0" distB="0" distL="0" distR="0" wp14:anchorId="45EDC749" wp14:editId="693C1569">
             <wp:extent cx="5399079" cy="2399385"/>
@@ -1199,6 +1062,196 @@
                     <a:xfrm>
                       <a:off x="0" y="0"/>
                       <a:ext cx="5400040" cy="2399812"/>
+                    </a:xfrm>
+                    <a:prstGeom prst="rect">
+                      <a:avLst/>
+                    </a:prstGeom>
+                    <a:ln>
+                      <a:solidFill>
+                        <a:schemeClr val="tx1"/>
+                      </a:solidFill>
+                    </a:ln>
+                    <a:extLst>
+                      <a:ext uri="{53640926-AAD7-44D8-BBD7-CCE9431645EC}">
+                        <a14:shadowObscured xmlns:a14="http://schemas.microsoft.com/office/drawing/2010/main"/>
+                      </a:ext>
+                    </a:extLst>
+                  </pic:spPr>
+                </pic:pic>
+              </a:graphicData>
+            </a:graphic>
+          </wp:inline>
+        </w:drawing>
+      </w:r>
+    </w:p>
+    <w:p>
+      <w:pPr>
+        <w:spacing w:line="240" w:lineRule="auto"/>
+        <w:rPr>
+          <w:rFonts w:ascii="Times New Roman" w:hAnsi="Times New Roman" w:cs="Times New Roman"/>
+          <w:sz w:val="24"/>
+          <w:szCs w:val="24"/>
+        </w:rPr>
+      </w:pPr>
+    </w:p>
+    <w:p>
+      <w:pPr>
+        <w:spacing w:line="240" w:lineRule="auto"/>
+        <w:jc w:val="center"/>
+        <w:rPr>
+          <w:rFonts w:ascii="Times New Roman" w:hAnsi="Times New Roman" w:cs="Times New Roman"/>
+          <w:b/>
+          <w:bCs/>
+          <w:sz w:val="24"/>
+          <w:szCs w:val="24"/>
+        </w:rPr>
+      </w:pPr>
+      <w:r>
+        <w:rPr>
+          <w:rFonts w:ascii="Times New Roman" w:hAnsi="Times New Roman" w:cs="Times New Roman"/>
+          <w:b/>
+          <w:bCs/>
+          <w:sz w:val="24"/>
+          <w:szCs w:val="24"/>
+        </w:rPr>
+        <w:t>Uncertainty</w:t>
+      </w:r>
+      <w:r>
+        <w:rPr>
+          <w:rFonts w:ascii="Times New Roman" w:hAnsi="Times New Roman" w:cs="Times New Roman"/>
+          <w:b/>
+          <w:bCs/>
+          <w:sz w:val="24"/>
+          <w:szCs w:val="24"/>
+        </w:rPr>
+        <w:t xml:space="preserve"> Maps</w:t>
+      </w:r>
+    </w:p>
+    <w:p>
+      <w:pPr>
+        <w:spacing w:line="240" w:lineRule="auto"/>
+        <w:jc w:val="center"/>
+        <w:rPr>
+          <w:rFonts w:ascii="Times New Roman" w:hAnsi="Times New Roman" w:cs="Times New Roman"/>
+          <w:b/>
+          <w:bCs/>
+          <w:sz w:val="24"/>
+          <w:szCs w:val="24"/>
+        </w:rPr>
+      </w:pPr>
+    </w:p>
+    <w:p>
+      <w:pPr>
+        <w:spacing w:line="240" w:lineRule="auto"/>
+        <w:rPr>
+          <w:rFonts w:ascii="Times New Roman" w:hAnsi="Times New Roman" w:cs="Times New Roman"/>
+          <w:sz w:val="24"/>
+          <w:szCs w:val="24"/>
+        </w:rPr>
+      </w:pPr>
+      <w:r>
+        <w:rPr>
+          <w:rFonts w:ascii="Times New Roman" w:hAnsi="Times New Roman" w:cs="Times New Roman"/>
+          <w:sz w:val="24"/>
+          <w:szCs w:val="24"/>
+        </w:rPr>
+        <w:t>We assessed the overall ensemble uncertainty by calculating the standard deviation of the predictions from all individual models, providing a measure of the variability between the predictions made by different algorithms.</w:t>
+      </w:r>
+      <w:r>
+        <w:rPr>
+          <w:rFonts w:ascii="Times New Roman" w:hAnsi="Times New Roman" w:cs="Times New Roman"/>
+          <w:sz w:val="24"/>
+          <w:szCs w:val="24"/>
+        </w:rPr>
+        <w:t xml:space="preserve"> </w:t>
+      </w:r>
+      <w:r>
+        <w:rPr>
+          <w:rFonts w:ascii="Times New Roman" w:hAnsi="Times New Roman" w:cs="Times New Roman"/>
+          <w:sz w:val="24"/>
+          <w:szCs w:val="24"/>
+        </w:rPr>
+        <w:t xml:space="preserve">Smaller standard deviation in the ensemble uncertainty </w:t>
+      </w:r>
+      <w:r>
+        <w:rPr>
+          <w:rFonts w:ascii="Times New Roman" w:hAnsi="Times New Roman" w:cs="Times New Roman"/>
+          <w:sz w:val="24"/>
+          <w:szCs w:val="24"/>
+        </w:rPr>
+        <w:t xml:space="preserve">maps </w:t>
+      </w:r>
+      <w:r>
+        <w:rPr>
+          <w:rFonts w:ascii="Times New Roman" w:hAnsi="Times New Roman" w:cs="Times New Roman"/>
+          <w:sz w:val="24"/>
+          <w:szCs w:val="24"/>
+        </w:rPr>
+        <w:t xml:space="preserve">represents lower variability between the predictions made </w:t>
+      </w:r>
+      <w:r>
+        <w:rPr>
+          <w:rFonts w:ascii="Times New Roman" w:hAnsi="Times New Roman" w:cs="Times New Roman"/>
+          <w:sz w:val="24"/>
+          <w:szCs w:val="24"/>
+        </w:rPr>
+        <w:lastRenderedPageBreak/>
+        <w:t>by different algorithms and a more consistent agreement among individual models</w:t>
+      </w:r>
+      <w:r>
+        <w:rPr>
+          <w:rFonts w:ascii="Times New Roman" w:hAnsi="Times New Roman" w:cs="Times New Roman"/>
+          <w:sz w:val="24"/>
+          <w:szCs w:val="24"/>
+        </w:rPr>
+        <w:t xml:space="preserve"> (Figure 3)</w:t>
+      </w:r>
+      <w:r>
+        <w:rPr>
+          <w:rFonts w:ascii="Times New Roman" w:hAnsi="Times New Roman" w:cs="Times New Roman"/>
+          <w:sz w:val="24"/>
+          <w:szCs w:val="24"/>
+        </w:rPr>
+        <w:t>.</w:t>
+      </w:r>
+    </w:p>
+    <w:p>
+      <w:pPr>
+        <w:spacing w:line="240" w:lineRule="auto"/>
+        <w:rPr>
+          <w:rFonts w:ascii="Times New Roman" w:hAnsi="Times New Roman" w:cs="Times New Roman"/>
+          <w:sz w:val="24"/>
+          <w:szCs w:val="24"/>
+        </w:rPr>
+      </w:pPr>
+      <w:r>
+        <w:rPr>
+          <w:noProof/>
+        </w:rPr>
+        <w:drawing>
+          <wp:inline distT="0" distB="0" distL="0" distR="0" wp14:anchorId="11BAA8BF" wp14:editId="345759CC">
+            <wp:extent cx="5399079" cy="2399386"/>
+            <wp:effectExtent l="19050" t="19050" r="11430" b="20320"/>
+            <wp:docPr id="2" name="Picture 2" descr="Map&#10;&#10;Description automatically generated"/>
+            <wp:cNvGraphicFramePr>
+              <a:graphicFrameLocks xmlns:a="http://schemas.openxmlformats.org/drawingml/2006/main" noChangeAspect="1"/>
+            </wp:cNvGraphicFramePr>
+            <a:graphic xmlns:a="http://schemas.openxmlformats.org/drawingml/2006/main">
+              <a:graphicData uri="http://schemas.openxmlformats.org/drawingml/2006/picture">
+                <pic:pic xmlns:pic="http://schemas.openxmlformats.org/drawingml/2006/picture">
+                  <pic:nvPicPr>
+                    <pic:cNvPr id="2" name="Picture 2" descr="Map&#10;&#10;Description automatically generated"/>
+                    <pic:cNvPicPr/>
+                  </pic:nvPicPr>
+                  <pic:blipFill rotWithShape="1">
+                    <a:blip r:embed="rId6"/>
+                    <a:srcRect t="15421" b="5532"/>
+                    <a:stretch/>
+                  </pic:blipFill>
+                  <pic:spPr bwMode="auto">
+                    <a:xfrm>
+                      <a:off x="0" y="0"/>
+                      <a:ext cx="5400040" cy="2399813"/>
                     </a:xfrm>
                     <a:prstGeom prst="rect">
                       <a:avLst/>

</xml_diff>